<commit_message>
Add option for random noise applied to relative camera pose
</commit_message>
<xml_diff>
--- a/report.docx
+++ b/report.docx
@@ -72,6 +72,50 @@
       <w:pPr>
         <w:pStyle w:val="Normal"/>
         <w:bidi w:val="0"/>
+        <w:jc w:val="start"/>
+        <w:rPr>
+          <w:rFonts w:ascii="Times New Roman" w:hAnsi="Times New Roman"/>
+          <w:b/>
+          <w:bCs/>
+          <w:u w:val="single"/>
+        </w:rPr>
+      </w:pPr>
+      <w:r>
+        <w:rPr>
+          <w:rFonts w:ascii="Times New Roman" w:hAnsi="Times New Roman"/>
+          <w:b/>
+          <w:bCs/>
+          <w:u w:val="single"/>
+        </w:rPr>
+        <w:t>Introduction- Provide a brief overview of the assignment, the tasks involved and what you discovered.</w:t>
+      </w:r>
+    </w:p>
+    <w:p>
+      <w:pPr>
+        <w:pStyle w:val="Normal"/>
+        <w:bidi w:val="0"/>
+        <w:jc w:val="start"/>
+        <w:rPr>
+          <w:rFonts w:ascii="Times New Roman" w:hAnsi="Times New Roman"/>
+          <w:b w:val="false"/>
+          <w:bCs w:val="false"/>
+          <w:u w:val="none"/>
+        </w:rPr>
+      </w:pPr>
+      <w:r>
+        <w:rPr>
+          <w:rFonts w:ascii="Times New Roman" w:hAnsi="Times New Roman"/>
+          <w:b w:val="false"/>
+          <w:bCs w:val="false"/>
+          <w:u w:val="none"/>
+        </w:rPr>
+        <w:t>The assignment involved reconstructing 3D spheres from two images of the scene taken by two virtual cameras with known relative pose (i.e. the setup is calibrated). The solution to the assignment obtains from just the two images, and the known position of the cameras, the 3D centre positions and radius lengths of the spheres, which can then be used to draw spheres to a 3D scene in order to visualise the scene.</w:t>
+      </w:r>
+    </w:p>
+    <w:p>
+      <w:pPr>
+        <w:pStyle w:val="Normal"/>
+        <w:bidi w:val="0"/>
         <w:spacing w:before="0" w:after="159"/>
         <w:jc w:val="start"/>
         <w:rPr>
@@ -88,6 +132,7 @@
           <w:bCs w:val="false"/>
           <w:u w:val="none"/>
         </w:rPr>
+        <w:t>Completing the assignment required the use of the epipolar line constraint equation, which was used to compute epipolar lines and match corresponding points. It also involved using the formula for 3D reconstruction to obtain a 3D point from two corresponding 2D image points.</w:t>
       </w:r>
     </w:p>
     <w:sectPr>

</xml_diff>